<commit_message>
gráficas para publicar y texto final
</commit_message>
<xml_diff>
--- a/write/output /artículo-giz-cicr.docx
+++ b/write/output /artículo-giz-cicr.docx
@@ -619,67 +619,367 @@
         <w:t xml:space="preserve"> </w:t>
       </w:r>
       <w:r>
+        <w:t xml:space="preserve">durante</w:t>
+      </w:r>
+      <w:r>
+        <w:t xml:space="preserve"> </w:t>
+      </w:r>
+      <w:r>
+        <w:t xml:space="preserve">este</w:t>
+      </w:r>
+      <w:r>
+        <w:t xml:space="preserve"> </w:t>
+      </w:r>
+      <w:r>
+        <w:t xml:space="preserve">periodo.</w:t>
+      </w:r>
+      <w:r>
+        <w:t xml:space="preserve"> </w:t>
+      </w:r>
+      <w:r>
+        <w:t xml:space="preserve">El</w:t>
+      </w:r>
+      <w:r>
+        <w:t xml:space="preserve"> </w:t>
+      </w:r>
+      <w:r>
+        <w:t xml:space="preserve">presente</w:t>
+      </w:r>
+      <w:r>
+        <w:t xml:space="preserve"> </w:t>
+      </w:r>
+      <w:r>
+        <w:t xml:space="preserve">artículo</w:t>
+      </w:r>
+      <w:r>
+        <w:t xml:space="preserve"> </w:t>
+      </w:r>
+      <w:r>
+        <w:t xml:space="preserve">mostrará</w:t>
+      </w:r>
+      <w:r>
+        <w:t xml:space="preserve"> </w:t>
+      </w:r>
+      <w:r>
+        <w:t xml:space="preserve">cómo</w:t>
+      </w:r>
+      <w:r>
+        <w:t xml:space="preserve"> </w:t>
+      </w:r>
+      <w:r>
+        <w:t xml:space="preserve">se</w:t>
+      </w:r>
+      <w:r>
+        <w:t xml:space="preserve"> </w:t>
+      </w:r>
+      <w:r>
+        <w:t xml:space="preserve">pueden</w:t>
+      </w:r>
+      <w:r>
+        <w:t xml:space="preserve"> </w:t>
+      </w:r>
+      <w:r>
+        <w:t xml:space="preserve">utilizar</w:t>
+      </w:r>
+      <w:r>
+        <w:t xml:space="preserve"> </w:t>
+      </w:r>
+      <w:r>
+        <w:t xml:space="preserve">herramientas</w:t>
+      </w:r>
+      <w:r>
+        <w:t xml:space="preserve"> </w:t>
+      </w:r>
+      <w:r>
         <w:t xml:space="preserve">de</w:t>
       </w:r>
       <w:r>
         <w:t xml:space="preserve"> </w:t>
       </w:r>
       <w:r>
+        <w:t xml:space="preserve">la</w:t>
+      </w:r>
+      <w:r>
+        <w:t xml:space="preserve"> </w:t>
+      </w:r>
+      <w:r>
+        <w:t xml:space="preserve">estadística</w:t>
+      </w:r>
+      <w:r>
+        <w:t xml:space="preserve"> </w:t>
+      </w:r>
+      <w:r>
+        <w:t xml:space="preserve">y</w:t>
+      </w:r>
+      <w:r>
+        <w:t xml:space="preserve"> </w:t>
+      </w:r>
+      <w:r>
+        <w:t xml:space="preserve">la</w:t>
+      </w:r>
+      <w:r>
+        <w:t xml:space="preserve"> </w:t>
+      </w:r>
+      <w:r>
+        <w:t xml:space="preserve">minería</w:t>
+      </w:r>
+      <w:r>
+        <w:t xml:space="preserve"> </w:t>
+      </w:r>
+      <w:r>
+        <w:t xml:space="preserve">de</w:t>
+      </w:r>
+      <w:r>
+        <w:t xml:space="preserve"> </w:t>
+      </w:r>
+      <w:r>
+        <w:t xml:space="preserve">textos</w:t>
+      </w:r>
+      <w:r>
+        <w:t xml:space="preserve"> </w:t>
+      </w:r>
+      <w:r>
+        <w:t xml:space="preserve">para</w:t>
+      </w:r>
+      <w:r>
+        <w:t xml:space="preserve"> </w:t>
+      </w:r>
+      <w:r>
+        <w:t xml:space="preserve">analizar</w:t>
+      </w:r>
+      <w:r>
+        <w:t xml:space="preserve"> </w:t>
+      </w:r>
+      <w:r>
+        <w:t xml:space="preserve">las</w:t>
+      </w:r>
+      <w:r>
+        <w:t xml:space="preserve"> </w:t>
+      </w:r>
+      <w:r>
+        <w:t xml:space="preserve">descripciones</w:t>
+      </w:r>
+      <w:r>
+        <w:t xml:space="preserve"> </w:t>
+      </w:r>
+      <w:r>
+        <w:t xml:space="preserve">geográficas</w:t>
+      </w:r>
+      <w:r>
+        <w:t xml:space="preserve"> </w:t>
+      </w:r>
+      <w:r>
+        <w:t xml:space="preserve">redactadas</w:t>
+      </w:r>
+      <w:r>
+        <w:t xml:space="preserve"> </w:t>
+      </w:r>
+      <w:r>
+        <w:t xml:space="preserve">por</w:t>
+      </w:r>
+      <w:r>
+        <w:t xml:space="preserve"> </w:t>
+      </w:r>
+      <w:r>
+        <w:t xml:space="preserve">notas</w:t>
+      </w:r>
+      <w:r>
+        <w:t xml:space="preserve"> </w:t>
+      </w:r>
+      <w:r>
+        <w:t xml:space="preserve">de</w:t>
+      </w:r>
+      <w:r>
+        <w:t xml:space="preserve"> </w:t>
+      </w:r>
+      <w:r>
+        <w:t xml:space="preserve">prensa</w:t>
+      </w:r>
+      <w:r>
+        <w:t xml:space="preserve"> </w:t>
+      </w:r>
+      <w:r>
+        <w:t xml:space="preserve">escrita</w:t>
+      </w:r>
+      <w:r>
+        <w:t xml:space="preserve"> </w:t>
+      </w:r>
+      <w:r>
+        <w:t xml:space="preserve">nacional</w:t>
+      </w:r>
+      <w:r>
+        <w:t xml:space="preserve"> </w:t>
+      </w:r>
+      <w:r>
+        <w:t xml:space="preserve">y</w:t>
+      </w:r>
+      <w:r>
+        <w:t xml:space="preserve"> </w:t>
+      </w:r>
+      <w:r>
+        <w:t xml:space="preserve">local,</w:t>
+      </w:r>
+      <w:r>
+        <w:t xml:space="preserve"> </w:t>
+      </w:r>
+      <w:r>
+        <w:t xml:space="preserve">que</w:t>
+      </w:r>
+      <w:r>
+        <w:t xml:space="preserve"> </w:t>
+      </w:r>
+      <w:r>
+        <w:t xml:space="preserve">han</w:t>
+      </w:r>
+      <w:r>
+        <w:t xml:space="preserve"> </w:t>
+      </w:r>
+      <w:r>
+        <w:t xml:space="preserve">documentado</w:t>
+      </w:r>
+      <w:r>
+        <w:t xml:space="preserve"> </w:t>
+      </w:r>
+      <w:r>
+        <w:t xml:space="preserve">hallazgos</w:t>
+      </w:r>
+      <w:r>
+        <w:t xml:space="preserve"> </w:t>
+      </w:r>
+      <w:r>
+        <w:t xml:space="preserve">de</w:t>
+      </w:r>
+      <w:r>
+        <w:t xml:space="preserve"> </w:t>
+      </w:r>
+      <w:r>
+        <w:t xml:space="preserve">fosas</w:t>
+      </w:r>
+      <w:r>
+        <w:t xml:space="preserve"> </w:t>
+      </w:r>
+      <w:r>
+        <w:t xml:space="preserve">clandestinas</w:t>
+      </w:r>
+      <w:r>
+        <w:t xml:space="preserve"> </w:t>
+      </w:r>
+      <w:r>
+        <w:t xml:space="preserve">entre</w:t>
+      </w:r>
+      <w:r>
+        <w:t xml:space="preserve"> </w:t>
+      </w:r>
+      <w:r>
+        <w:t xml:space="preserve">2007</w:t>
+      </w:r>
+      <w:r>
+        <w:t xml:space="preserve"> </w:t>
+      </w:r>
+      <w:r>
+        <w:t xml:space="preserve">y</w:t>
+      </w:r>
+      <w:r>
+        <w:t xml:space="preserve"> </w:t>
+      </w:r>
+      <w:r>
+        <w:t xml:space="preserve">2019.</w:t>
+      </w:r>
+      <w:r>
+        <w:t xml:space="preserve"> </w:t>
+      </w:r>
+      <w:r>
+        <w:t xml:space="preserve">El</w:t>
+      </w:r>
+      <w:r>
+        <w:t xml:space="preserve"> </w:t>
+      </w:r>
+      <w:r>
+        <w:t xml:space="preserve">objetivo</w:t>
+      </w:r>
+      <w:r>
+        <w:t xml:space="preserve"> </w:t>
+      </w:r>
+      <w:r>
+        <w:t xml:space="preserve">es</w:t>
+      </w:r>
+      <w:r>
+        <w:t xml:space="preserve"> </w:t>
+      </w:r>
+      <w:r>
+        <w:t xml:space="preserve">extraer</w:t>
+      </w:r>
+      <w:r>
+        <w:t xml:space="preserve"> </w:t>
+      </w:r>
+      <w:r>
+        <w:t xml:space="preserve">el</w:t>
+      </w:r>
+      <w:r>
+        <w:t xml:space="preserve"> </w:t>
+      </w:r>
+      <w:r>
+        <w:t xml:space="preserve">texto</w:t>
+      </w:r>
+      <w:r>
+        <w:t xml:space="preserve"> </w:t>
+      </w:r>
+      <w:r>
+        <w:t xml:space="preserve">de</w:t>
+      </w:r>
+      <w:r>
+        <w:t xml:space="preserve"> </w:t>
+      </w:r>
+      <w:r>
+        <w:t xml:space="preserve">estas</w:t>
+      </w:r>
+      <w:r>
+        <w:t xml:space="preserve"> </w:t>
+      </w:r>
+      <w:r>
+        <w:t xml:space="preserve">notas</w:t>
+      </w:r>
+      <w:r>
+        <w:t xml:space="preserve"> </w:t>
+      </w:r>
+      <w:r>
+        <w:t xml:space="preserve">e</w:t>
+      </w:r>
+      <w:r>
+        <w:t xml:space="preserve"> </w:t>
+      </w:r>
+      <w:r>
+        <w:t xml:space="preserve">identificar</w:t>
+      </w:r>
+      <w:r>
+        <w:t xml:space="preserve"> </w:t>
+      </w:r>
+      <w:r>
+        <w:t xml:space="preserve">cuáles</w:t>
+      </w:r>
+      <w:r>
+        <w:t xml:space="preserve"> </w:t>
+      </w:r>
+      <w:r>
+        <w:t xml:space="preserve">son</w:t>
+      </w:r>
+      <w:r>
+        <w:t xml:space="preserve"> </w:t>
+      </w:r>
+      <w:r>
         <w:t xml:space="preserve">los</w:t>
       </w:r>
       <w:r>
         <w:t xml:space="preserve"> </w:t>
       </w:r>
       <w:r>
-        <w:t xml:space="preserve">hallazgos</w:t>
-      </w:r>
-      <w:r>
-        <w:t xml:space="preserve"> </w:t>
-      </w:r>
-      <w:r>
-        <w:t xml:space="preserve">durante</w:t>
-      </w:r>
-      <w:r>
-        <w:t xml:space="preserve"> </w:t>
-      </w:r>
-      <w:r>
-        <w:t xml:space="preserve">este</w:t>
-      </w:r>
-      <w:r>
-        <w:t xml:space="preserve"> </w:t>
-      </w:r>
-      <w:r>
-        <w:t xml:space="preserve">periodo.</w:t>
-      </w:r>
-      <w:r>
-        <w:t xml:space="preserve"> </w:t>
-      </w:r>
-      <w:r>
-        <w:t xml:space="preserve">El</w:t>
-      </w:r>
-      <w:r>
-        <w:t xml:space="preserve"> </w:t>
-      </w:r>
-      <w:r>
-        <w:t xml:space="preserve">presente</w:t>
-      </w:r>
-      <w:r>
-        <w:t xml:space="preserve"> </w:t>
-      </w:r>
-      <w:r>
-        <w:t xml:space="preserve">artículo</w:t>
-      </w:r>
-      <w:r>
-        <w:t xml:space="preserve"> </w:t>
-      </w:r>
-      <w:r>
-        <w:t xml:space="preserve">mostrará</w:t>
-      </w:r>
-      <w:r>
-        <w:t xml:space="preserve"> </w:t>
-      </w:r>
-      <w:r>
-        <w:t xml:space="preserve">cómo</w:t>
+        <w:t xml:space="preserve">sitios</w:t>
+      </w:r>
+      <w:r>
+        <w:t xml:space="preserve"> </w:t>
+      </w:r>
+      <w:r>
+        <w:t xml:space="preserve">donde</w:t>
       </w:r>
       <w:r>
         <w:t xml:space="preserve"> </w:t>
@@ -691,19 +991,37 @@
         <w:t xml:space="preserve"> </w:t>
       </w:r>
       <w:r>
-        <w:t xml:space="preserve">pueden</w:t>
-      </w:r>
-      <w:r>
-        <w:t xml:space="preserve"> </w:t>
-      </w:r>
-      <w:r>
-        <w:t xml:space="preserve">utilizar</w:t>
-      </w:r>
-      <w:r>
-        <w:t xml:space="preserve"> </w:t>
-      </w:r>
-      <w:r>
-        <w:t xml:space="preserve">herramientas</w:t>
+        <w:t xml:space="preserve">han</w:t>
+      </w:r>
+      <w:r>
+        <w:t xml:space="preserve"> </w:t>
+      </w:r>
+      <w:r>
+        <w:t xml:space="preserve">observado</w:t>
+      </w:r>
+      <w:r>
+        <w:t xml:space="preserve"> </w:t>
+      </w:r>
+      <w:r>
+        <w:t xml:space="preserve">las</w:t>
+      </w:r>
+      <w:r>
+        <w:t xml:space="preserve"> </w:t>
+      </w:r>
+      <w:r>
+        <w:t xml:space="preserve">fosas,</w:t>
+      </w:r>
+      <w:r>
+        <w:t xml:space="preserve"> </w:t>
+      </w:r>
+      <w:r>
+        <w:t xml:space="preserve">así</w:t>
+      </w:r>
+      <w:r>
+        <w:t xml:space="preserve"> </w:t>
+      </w:r>
+      <w:r>
+        <w:t xml:space="preserve">como</w:t>
       </w:r>
       <w:r>
         <w:t xml:space="preserve"> </w:t>
@@ -715,397 +1033,61 @@
         <w:t xml:space="preserve"> </w:t>
       </w:r>
       <w:r>
+        <w:t xml:space="preserve">identificar</w:t>
+      </w:r>
+      <w:r>
+        <w:t xml:space="preserve"> </w:t>
+      </w:r>
+      <w:r>
+        <w:t xml:space="preserve">diferencias</w:t>
+      </w:r>
+      <w:r>
+        <w:t xml:space="preserve"> </w:t>
+      </w:r>
+      <w:r>
+        <w:t xml:space="preserve">cualitativas</w:t>
+      </w:r>
+      <w:r>
+        <w:t xml:space="preserve"> </w:t>
+      </w:r>
+      <w:r>
+        <w:t xml:space="preserve">entre</w:t>
+      </w:r>
+      <w:r>
+        <w:t xml:space="preserve"> </w:t>
+      </w:r>
+      <w:r>
+        <w:t xml:space="preserve">los</w:t>
+      </w:r>
+      <w:r>
+        <w:t xml:space="preserve"> </w:t>
+      </w:r>
+      <w:r>
+        <w:t xml:space="preserve">diferentes</w:t>
+      </w:r>
+      <w:r>
+        <w:t xml:space="preserve"> </w:t>
+      </w:r>
+      <w:r>
+        <w:t xml:space="preserve">estados</w:t>
+      </w:r>
+      <w:r>
+        <w:t xml:space="preserve"> </w:t>
+      </w:r>
+      <w:r>
+        <w:t xml:space="preserve">de</w:t>
+      </w:r>
+      <w:r>
+        <w:t xml:space="preserve"> </w:t>
+      </w:r>
+      <w:r>
         <w:t xml:space="preserve">la</w:t>
       </w:r>
       <w:r>
         <w:t xml:space="preserve"> </w:t>
       </w:r>
       <w:r>
-        <w:t xml:space="preserve">estadística</w:t>
-      </w:r>
-      <w:r>
-        <w:t xml:space="preserve"> </w:t>
-      </w:r>
-      <w:r>
-        <w:t xml:space="preserve">y</w:t>
-      </w:r>
-      <w:r>
-        <w:t xml:space="preserve"> </w:t>
-      </w:r>
-      <w:r>
-        <w:t xml:space="preserve">la</w:t>
-      </w:r>
-      <w:r>
-        <w:t xml:space="preserve"> </w:t>
-      </w:r>
-      <w:r>
-        <w:t xml:space="preserve">minería</w:t>
-      </w:r>
-      <w:r>
-        <w:t xml:space="preserve"> </w:t>
-      </w:r>
-      <w:r>
-        <w:t xml:space="preserve">de</w:t>
-      </w:r>
-      <w:r>
-        <w:t xml:space="preserve"> </w:t>
-      </w:r>
-      <w:r>
-        <w:t xml:space="preserve">textos</w:t>
-      </w:r>
-      <w:r>
-        <w:t xml:space="preserve"> </w:t>
-      </w:r>
-      <w:r>
-        <w:t xml:space="preserve">para</w:t>
-      </w:r>
-      <w:r>
-        <w:t xml:space="preserve"> </w:t>
-      </w:r>
-      <w:r>
-        <w:t xml:space="preserve">analizar</w:t>
-      </w:r>
-      <w:r>
-        <w:t xml:space="preserve"> </w:t>
-      </w:r>
-      <w:r>
-        <w:t xml:space="preserve">las</w:t>
-      </w:r>
-      <w:r>
-        <w:t xml:space="preserve"> </w:t>
-      </w:r>
-      <w:r>
-        <w:t xml:space="preserve">descripciones</w:t>
-      </w:r>
-      <w:r>
-        <w:t xml:space="preserve"> </w:t>
-      </w:r>
-      <w:r>
-        <w:t xml:space="preserve">geográficas</w:t>
-      </w:r>
-      <w:r>
-        <w:t xml:space="preserve"> </w:t>
-      </w:r>
-      <w:r>
-        <w:t xml:space="preserve">redacatadas</w:t>
-      </w:r>
-      <w:r>
-        <w:t xml:space="preserve"> </w:t>
-      </w:r>
-      <w:r>
-        <w:t xml:space="preserve">por</w:t>
-      </w:r>
-      <w:r>
-        <w:t xml:space="preserve"> </w:t>
-      </w:r>
-      <w:r>
-        <w:t xml:space="preserve">notas</w:t>
-      </w:r>
-      <w:r>
-        <w:t xml:space="preserve"> </w:t>
-      </w:r>
-      <w:r>
-        <w:t xml:space="preserve">de</w:t>
-      </w:r>
-      <w:r>
-        <w:t xml:space="preserve"> </w:t>
-      </w:r>
-      <w:r>
-        <w:t xml:space="preserve">prensa</w:t>
-      </w:r>
-      <w:r>
-        <w:t xml:space="preserve"> </w:t>
-      </w:r>
-      <w:r>
-        <w:t xml:space="preserve">escrita</w:t>
-      </w:r>
-      <w:r>
-        <w:t xml:space="preserve"> </w:t>
-      </w:r>
-      <w:r>
-        <w:t xml:space="preserve">nacional</w:t>
-      </w:r>
-      <w:r>
-        <w:t xml:space="preserve"> </w:t>
-      </w:r>
-      <w:r>
-        <w:t xml:space="preserve">y</w:t>
-      </w:r>
-      <w:r>
-        <w:t xml:space="preserve"> </w:t>
-      </w:r>
-      <w:r>
-        <w:t xml:space="preserve">local,</w:t>
-      </w:r>
-      <w:r>
-        <w:t xml:space="preserve"> </w:t>
-      </w:r>
-      <w:r>
-        <w:t xml:space="preserve">que</w:t>
-      </w:r>
-      <w:r>
-        <w:t xml:space="preserve"> </w:t>
-      </w:r>
-      <w:r>
-        <w:t xml:space="preserve">han</w:t>
-      </w:r>
-      <w:r>
-        <w:t xml:space="preserve"> </w:t>
-      </w:r>
-      <w:r>
-        <w:t xml:space="preserve">documentado</w:t>
-      </w:r>
-      <w:r>
-        <w:t xml:space="preserve"> </w:t>
-      </w:r>
-      <w:r>
-        <w:t xml:space="preserve">hallazgos</w:t>
-      </w:r>
-      <w:r>
-        <w:t xml:space="preserve"> </w:t>
-      </w:r>
-      <w:r>
-        <w:t xml:space="preserve">de</w:t>
-      </w:r>
-      <w:r>
-        <w:t xml:space="preserve"> </w:t>
-      </w:r>
-      <w:r>
-        <w:t xml:space="preserve">fosas</w:t>
-      </w:r>
-      <w:r>
-        <w:t xml:space="preserve"> </w:t>
-      </w:r>
-      <w:r>
-        <w:t xml:space="preserve">clandestinas</w:t>
-      </w:r>
-      <w:r>
-        <w:t xml:space="preserve"> </w:t>
-      </w:r>
-      <w:r>
-        <w:t xml:space="preserve">entre</w:t>
-      </w:r>
-      <w:r>
-        <w:t xml:space="preserve"> </w:t>
-      </w:r>
-      <w:r>
-        <w:t xml:space="preserve">2007</w:t>
-      </w:r>
-      <w:r>
-        <w:t xml:space="preserve"> </w:t>
-      </w:r>
-      <w:r>
-        <w:t xml:space="preserve">y</w:t>
-      </w:r>
-      <w:r>
-        <w:t xml:space="preserve"> </w:t>
-      </w:r>
-      <w:r>
-        <w:t xml:space="preserve">2019.</w:t>
-      </w:r>
-      <w:r>
-        <w:t xml:space="preserve"> </w:t>
-      </w:r>
-      <w:r>
-        <w:t xml:space="preserve">El</w:t>
-      </w:r>
-      <w:r>
-        <w:t xml:space="preserve"> </w:t>
-      </w:r>
-      <w:r>
-        <w:t xml:space="preserve">objetivo</w:t>
-      </w:r>
-      <w:r>
-        <w:t xml:space="preserve"> </w:t>
-      </w:r>
-      <w:r>
-        <w:t xml:space="preserve">es</w:t>
-      </w:r>
-      <w:r>
-        <w:t xml:space="preserve"> </w:t>
-      </w:r>
-      <w:r>
-        <w:t xml:space="preserve">extraer</w:t>
-      </w:r>
-      <w:r>
-        <w:t xml:space="preserve"> </w:t>
-      </w:r>
-      <w:r>
-        <w:t xml:space="preserve">el</w:t>
-      </w:r>
-      <w:r>
-        <w:t xml:space="preserve"> </w:t>
-      </w:r>
-      <w:r>
-        <w:t xml:space="preserve">texto</w:t>
-      </w:r>
-      <w:r>
-        <w:t xml:space="preserve"> </w:t>
-      </w:r>
-      <w:r>
-        <w:t xml:space="preserve">de</w:t>
-      </w:r>
-      <w:r>
-        <w:t xml:space="preserve"> </w:t>
-      </w:r>
-      <w:r>
-        <w:t xml:space="preserve">estas</w:t>
-      </w:r>
-      <w:r>
-        <w:t xml:space="preserve"> </w:t>
-      </w:r>
-      <w:r>
-        <w:t xml:space="preserve">notas</w:t>
-      </w:r>
-      <w:r>
-        <w:t xml:space="preserve"> </w:t>
-      </w:r>
-      <w:r>
-        <w:t xml:space="preserve">e</w:t>
-      </w:r>
-      <w:r>
-        <w:t xml:space="preserve"> </w:t>
-      </w:r>
-      <w:r>
-        <w:t xml:space="preserve">identificar</w:t>
-      </w:r>
-      <w:r>
-        <w:t xml:space="preserve"> </w:t>
-      </w:r>
-      <w:r>
-        <w:t xml:space="preserve">cuáles</w:t>
-      </w:r>
-      <w:r>
-        <w:t xml:space="preserve"> </w:t>
-      </w:r>
-      <w:r>
-        <w:t xml:space="preserve">son</w:t>
-      </w:r>
-      <w:r>
-        <w:t xml:space="preserve"> </w:t>
-      </w:r>
-      <w:r>
-        <w:t xml:space="preserve">los</w:t>
-      </w:r>
-      <w:r>
-        <w:t xml:space="preserve"> </w:t>
-      </w:r>
-      <w:r>
-        <w:t xml:space="preserve">sitios</w:t>
-      </w:r>
-      <w:r>
-        <w:t xml:space="preserve"> </w:t>
-      </w:r>
-      <w:r>
-        <w:t xml:space="preserve">donde</w:t>
-      </w:r>
-      <w:r>
-        <w:t xml:space="preserve"> </w:t>
-      </w:r>
-      <w:r>
-        <w:t xml:space="preserve">se</w:t>
-      </w:r>
-      <w:r>
-        <w:t xml:space="preserve"> </w:t>
-      </w:r>
-      <w:r>
-        <w:t xml:space="preserve">han</w:t>
-      </w:r>
-      <w:r>
-        <w:t xml:space="preserve"> </w:t>
-      </w:r>
-      <w:r>
-        <w:t xml:space="preserve">observado</w:t>
-      </w:r>
-      <w:r>
-        <w:t xml:space="preserve"> </w:t>
-      </w:r>
-      <w:r>
-        <w:t xml:space="preserve">las</w:t>
-      </w:r>
-      <w:r>
-        <w:t xml:space="preserve"> </w:t>
-      </w:r>
-      <w:r>
-        <w:t xml:space="preserve">fosas,</w:t>
-      </w:r>
-      <w:r>
-        <w:t xml:space="preserve"> </w:t>
-      </w:r>
-      <w:r>
-        <w:t xml:space="preserve">así</w:t>
-      </w:r>
-      <w:r>
-        <w:t xml:space="preserve"> </w:t>
-      </w:r>
-      <w:r>
-        <w:t xml:space="preserve">como</w:t>
-      </w:r>
-      <w:r>
-        <w:t xml:space="preserve"> </w:t>
-      </w:r>
-      <w:r>
-        <w:t xml:space="preserve">de</w:t>
-      </w:r>
-      <w:r>
-        <w:t xml:space="preserve"> </w:t>
-      </w:r>
-      <w:r>
-        <w:t xml:space="preserve">identificar</w:t>
-      </w:r>
-      <w:r>
-        <w:t xml:space="preserve"> </w:t>
-      </w:r>
-      <w:r>
-        <w:t xml:space="preserve">diferencias</w:t>
-      </w:r>
-      <w:r>
-        <w:t xml:space="preserve"> </w:t>
-      </w:r>
-      <w:r>
-        <w:t xml:space="preserve">cualitativas</w:t>
-      </w:r>
-      <w:r>
-        <w:t xml:space="preserve"> </w:t>
-      </w:r>
-      <w:r>
-        <w:t xml:space="preserve">entre</w:t>
-      </w:r>
-      <w:r>
-        <w:t xml:space="preserve"> </w:t>
-      </w:r>
-      <w:r>
-        <w:t xml:space="preserve">los</w:t>
-      </w:r>
-      <w:r>
-        <w:t xml:space="preserve"> </w:t>
-      </w:r>
-      <w:r>
-        <w:t xml:space="preserve">diferentes</w:t>
-      </w:r>
-      <w:r>
-        <w:t xml:space="preserve"> </w:t>
-      </w:r>
-      <w:r>
-        <w:t xml:space="preserve">estados</w:t>
-      </w:r>
-      <w:r>
-        <w:t xml:space="preserve"> </w:t>
-      </w:r>
-      <w:r>
-        <w:t xml:space="preserve">de</w:t>
-      </w:r>
-      <w:r>
-        <w:t xml:space="preserve"> </w:t>
-      </w:r>
-      <w:r>
-        <w:t xml:space="preserve">la</w:t>
-      </w:r>
-      <w:r>
-        <w:t xml:space="preserve"> </w:t>
-      </w:r>
-      <w:r>
-        <w:t xml:space="preserve">república</w:t>
+        <w:t xml:space="preserve">República</w:t>
       </w:r>
       <w:r>
         <w:t xml:space="preserve"> </w:t>
@@ -1347,6 +1329,894 @@
       <w:r>
         <w:t xml:space="preserve">México.</w:t>
       </w:r>
+      <w:r>
+        <w:t xml:space="preserve"> </w:t>
+      </w:r>
+      <w:r>
+        <w:t xml:space="preserve">Hidden</w:t>
+      </w:r>
+      <w:r>
+        <w:t xml:space="preserve"> </w:t>
+      </w:r>
+      <w:r>
+        <w:t xml:space="preserve">grave</w:t>
+      </w:r>
+      <w:r>
+        <w:t xml:space="preserve"> </w:t>
+      </w:r>
+      <w:r>
+        <w:t xml:space="preserve">findings</w:t>
+      </w:r>
+      <w:r>
+        <w:t xml:space="preserve"> </w:t>
+      </w:r>
+      <w:r>
+        <w:t xml:space="preserve">have</w:t>
+      </w:r>
+      <w:r>
+        <w:t xml:space="preserve"> </w:t>
+      </w:r>
+      <w:r>
+        <w:t xml:space="preserve">been</w:t>
+      </w:r>
+      <w:r>
+        <w:t xml:space="preserve"> </w:t>
+      </w:r>
+      <w:r>
+        <w:t xml:space="preserve">recurrent</w:t>
+      </w:r>
+      <w:r>
+        <w:t xml:space="preserve"> </w:t>
+      </w:r>
+      <w:r>
+        <w:t xml:space="preserve">and</w:t>
+      </w:r>
+      <w:r>
+        <w:t xml:space="preserve"> </w:t>
+      </w:r>
+      <w:r>
+        <w:t xml:space="preserve">extended</w:t>
+      </w:r>
+      <w:r>
+        <w:t xml:space="preserve"> </w:t>
+      </w:r>
+      <w:r>
+        <w:t xml:space="preserve">in</w:t>
+      </w:r>
+      <w:r>
+        <w:t xml:space="preserve"> </w:t>
+      </w:r>
+      <w:r>
+        <w:t xml:space="preserve">Mexico</w:t>
+      </w:r>
+      <w:r>
+        <w:t xml:space="preserve"> </w:t>
+      </w:r>
+      <w:r>
+        <w:t xml:space="preserve">for</w:t>
+      </w:r>
+      <w:r>
+        <w:t xml:space="preserve"> </w:t>
+      </w:r>
+      <w:r>
+        <w:t xml:space="preserve">fifteen</w:t>
+      </w:r>
+      <w:r>
+        <w:t xml:space="preserve"> </w:t>
+      </w:r>
+      <w:r>
+        <w:t xml:space="preserve">years.</w:t>
+      </w:r>
+      <w:r>
+        <w:t xml:space="preserve"> </w:t>
+      </w:r>
+      <w:r>
+        <w:t xml:space="preserve">This</w:t>
+      </w:r>
+      <w:r>
+        <w:t xml:space="preserve"> </w:t>
+      </w:r>
+      <w:r>
+        <w:t xml:space="preserve">has</w:t>
+      </w:r>
+      <w:r>
+        <w:t xml:space="preserve"> </w:t>
+      </w:r>
+      <w:r>
+        <w:t xml:space="preserve">led</w:t>
+      </w:r>
+      <w:r>
+        <w:t xml:space="preserve"> </w:t>
+      </w:r>
+      <w:r>
+        <w:t xml:space="preserve">to</w:t>
+      </w:r>
+      <w:r>
+        <w:t xml:space="preserve"> </w:t>
+      </w:r>
+      <w:r>
+        <w:t xml:space="preserve">various</w:t>
+      </w:r>
+      <w:r>
+        <w:t xml:space="preserve"> </w:t>
+      </w:r>
+      <w:r>
+        <w:t xml:space="preserve">efforts</w:t>
+      </w:r>
+      <w:r>
+        <w:t xml:space="preserve"> </w:t>
+      </w:r>
+      <w:r>
+        <w:t xml:space="preserve">to</w:t>
+      </w:r>
+      <w:r>
+        <w:t xml:space="preserve"> </w:t>
+      </w:r>
+      <w:r>
+        <w:t xml:space="preserve">document</w:t>
+      </w:r>
+      <w:r>
+        <w:t xml:space="preserve"> </w:t>
+      </w:r>
+      <w:r>
+        <w:t xml:space="preserve">the</w:t>
+      </w:r>
+      <w:r>
+        <w:t xml:space="preserve"> </w:t>
+      </w:r>
+      <w:r>
+        <w:t xml:space="preserve">events</w:t>
+      </w:r>
+      <w:r>
+        <w:t xml:space="preserve"> </w:t>
+      </w:r>
+      <w:r>
+        <w:t xml:space="preserve">and</w:t>
+      </w:r>
+      <w:r>
+        <w:t xml:space="preserve"> </w:t>
+      </w:r>
+      <w:r>
+        <w:t xml:space="preserve">approximate</w:t>
+      </w:r>
+      <w:r>
+        <w:t xml:space="preserve"> </w:t>
+      </w:r>
+      <w:r>
+        <w:t xml:space="preserve">the</w:t>
+      </w:r>
+      <w:r>
+        <w:t xml:space="preserve"> </w:t>
+      </w:r>
+      <w:r>
+        <w:t xml:space="preserve">phenomenon’s</w:t>
+      </w:r>
+      <w:r>
+        <w:t xml:space="preserve"> </w:t>
+      </w:r>
+      <w:r>
+        <w:t xml:space="preserve">magnitude.</w:t>
+      </w:r>
+      <w:r>
+        <w:t xml:space="preserve"> </w:t>
+      </w:r>
+      <w:r>
+        <w:t xml:space="preserve">Despite</w:t>
+      </w:r>
+      <w:r>
+        <w:t xml:space="preserve"> </w:t>
+      </w:r>
+      <w:r>
+        <w:t xml:space="preserve">this,</w:t>
+      </w:r>
+      <w:r>
+        <w:t xml:space="preserve"> </w:t>
+      </w:r>
+      <w:r>
+        <w:t xml:space="preserve">different</w:t>
+      </w:r>
+      <w:r>
+        <w:t xml:space="preserve"> </w:t>
+      </w:r>
+      <w:r>
+        <w:t xml:space="preserve">types</w:t>
+      </w:r>
+      <w:r>
+        <w:t xml:space="preserve"> </w:t>
+      </w:r>
+      <w:r>
+        <w:t xml:space="preserve">of</w:t>
+      </w:r>
+      <w:r>
+        <w:t xml:space="preserve"> </w:t>
+      </w:r>
+      <w:r>
+        <w:t xml:space="preserve">data</w:t>
+      </w:r>
+      <w:r>
+        <w:t xml:space="preserve"> </w:t>
+      </w:r>
+      <w:r>
+        <w:t xml:space="preserve">have</w:t>
+      </w:r>
+      <w:r>
+        <w:t xml:space="preserve"> </w:t>
+      </w:r>
+      <w:r>
+        <w:t xml:space="preserve">not</w:t>
+      </w:r>
+      <w:r>
+        <w:t xml:space="preserve"> </w:t>
+      </w:r>
+      <w:r>
+        <w:t xml:space="preserve">yet</w:t>
+      </w:r>
+      <w:r>
+        <w:t xml:space="preserve"> </w:t>
+      </w:r>
+      <w:r>
+        <w:t xml:space="preserve">been</w:t>
+      </w:r>
+      <w:r>
+        <w:t xml:space="preserve"> </w:t>
+      </w:r>
+      <w:r>
+        <w:t xml:space="preserve">analyzed</w:t>
+      </w:r>
+      <w:r>
+        <w:t xml:space="preserve"> </w:t>
+      </w:r>
+      <w:r>
+        <w:t xml:space="preserve">to</w:t>
+      </w:r>
+      <w:r>
+        <w:t xml:space="preserve"> </w:t>
+      </w:r>
+      <w:r>
+        <w:t xml:space="preserve">identify</w:t>
+      </w:r>
+      <w:r>
+        <w:t xml:space="preserve"> </w:t>
+      </w:r>
+      <w:r>
+        <w:t xml:space="preserve">other</w:t>
+      </w:r>
+      <w:r>
+        <w:t xml:space="preserve"> </w:t>
+      </w:r>
+      <w:r>
+        <w:t xml:space="preserve">hidden</w:t>
+      </w:r>
+      <w:r>
+        <w:t xml:space="preserve"> </w:t>
+      </w:r>
+      <w:r>
+        <w:t xml:space="preserve">graves’</w:t>
+      </w:r>
+      <w:r>
+        <w:t xml:space="preserve"> </w:t>
+      </w:r>
+      <w:r>
+        <w:t xml:space="preserve">patterns</w:t>
+      </w:r>
+      <w:r>
+        <w:t xml:space="preserve"> </w:t>
+      </w:r>
+      <w:r>
+        <w:t xml:space="preserve">during</w:t>
+      </w:r>
+      <w:r>
+        <w:t xml:space="preserve"> </w:t>
+      </w:r>
+      <w:r>
+        <w:t xml:space="preserve">this</w:t>
+      </w:r>
+      <w:r>
+        <w:t xml:space="preserve"> </w:t>
+      </w:r>
+      <w:r>
+        <w:t xml:space="preserve">period.</w:t>
+      </w:r>
+      <w:r>
+        <w:t xml:space="preserve"> </w:t>
+      </w:r>
+      <w:r>
+        <w:t xml:space="preserve">This</w:t>
+      </w:r>
+      <w:r>
+        <w:t xml:space="preserve"> </w:t>
+      </w:r>
+      <w:r>
+        <w:t xml:space="preserve">article</w:t>
+      </w:r>
+      <w:r>
+        <w:t xml:space="preserve"> </w:t>
+      </w:r>
+      <w:r>
+        <w:t xml:space="preserve">will</w:t>
+      </w:r>
+      <w:r>
+        <w:t xml:space="preserve"> </w:t>
+      </w:r>
+      <w:r>
+        <w:t xml:space="preserve">show</w:t>
+      </w:r>
+      <w:r>
+        <w:t xml:space="preserve"> </w:t>
+      </w:r>
+      <w:r>
+        <w:t xml:space="preserve">how</w:t>
+      </w:r>
+      <w:r>
+        <w:t xml:space="preserve"> </w:t>
+      </w:r>
+      <w:r>
+        <w:t xml:space="preserve">statistics</w:t>
+      </w:r>
+      <w:r>
+        <w:t xml:space="preserve"> </w:t>
+      </w:r>
+      <w:r>
+        <w:t xml:space="preserve">and</w:t>
+      </w:r>
+      <w:r>
+        <w:t xml:space="preserve"> </w:t>
+      </w:r>
+      <w:r>
+        <w:t xml:space="preserve">text</w:t>
+      </w:r>
+      <w:r>
+        <w:t xml:space="preserve"> </w:t>
+      </w:r>
+      <w:r>
+        <w:t xml:space="preserve">mining</w:t>
+      </w:r>
+      <w:r>
+        <w:t xml:space="preserve"> </w:t>
+      </w:r>
+      <w:r>
+        <w:t xml:space="preserve">tools</w:t>
+      </w:r>
+      <w:r>
+        <w:t xml:space="preserve"> </w:t>
+      </w:r>
+      <w:r>
+        <w:t xml:space="preserve">can</w:t>
+      </w:r>
+      <w:r>
+        <w:t xml:space="preserve"> </w:t>
+      </w:r>
+      <w:r>
+        <w:t xml:space="preserve">help</w:t>
+      </w:r>
+      <w:r>
+        <w:t xml:space="preserve"> </w:t>
+      </w:r>
+      <w:r>
+        <w:t xml:space="preserve">us</w:t>
+      </w:r>
+      <w:r>
+        <w:t xml:space="preserve"> </w:t>
+      </w:r>
+      <w:r>
+        <w:t xml:space="preserve">analyze</w:t>
+      </w:r>
+      <w:r>
+        <w:t xml:space="preserve"> </w:t>
+      </w:r>
+      <w:r>
+        <w:t xml:space="preserve">graves’</w:t>
+      </w:r>
+      <w:r>
+        <w:t xml:space="preserve"> </w:t>
+      </w:r>
+      <w:r>
+        <w:t xml:space="preserve">geographical</w:t>
+      </w:r>
+      <w:r>
+        <w:t xml:space="preserve"> </w:t>
+      </w:r>
+      <w:r>
+        <w:t xml:space="preserve">descriptions</w:t>
+      </w:r>
+      <w:r>
+        <w:t xml:space="preserve"> </w:t>
+      </w:r>
+      <w:r>
+        <w:t xml:space="preserve">written</w:t>
+      </w:r>
+      <w:r>
+        <w:t xml:space="preserve"> </w:t>
+      </w:r>
+      <w:r>
+        <w:t xml:space="preserve">by</w:t>
+      </w:r>
+      <w:r>
+        <w:t xml:space="preserve"> </w:t>
+      </w:r>
+      <w:r>
+        <w:t xml:space="preserve">national</w:t>
+      </w:r>
+      <w:r>
+        <w:t xml:space="preserve"> </w:t>
+      </w:r>
+      <w:r>
+        <w:t xml:space="preserve">and</w:t>
+      </w:r>
+      <w:r>
+        <w:t xml:space="preserve"> </w:t>
+      </w:r>
+      <w:r>
+        <w:t xml:space="preserve">local</w:t>
+      </w:r>
+      <w:r>
+        <w:t xml:space="preserve"> </w:t>
+      </w:r>
+      <w:r>
+        <w:t xml:space="preserve">press</w:t>
+      </w:r>
+      <w:r>
+        <w:t xml:space="preserve"> </w:t>
+      </w:r>
+      <w:r>
+        <w:t xml:space="preserve">reports,</w:t>
+      </w:r>
+      <w:r>
+        <w:t xml:space="preserve"> </w:t>
+      </w:r>
+      <w:r>
+        <w:t xml:space="preserve">which</w:t>
+      </w:r>
+      <w:r>
+        <w:t xml:space="preserve"> </w:t>
+      </w:r>
+      <w:r>
+        <w:t xml:space="preserve">have</w:t>
+      </w:r>
+      <w:r>
+        <w:t xml:space="preserve"> </w:t>
+      </w:r>
+      <w:r>
+        <w:t xml:space="preserve">documented</w:t>
+      </w:r>
+      <w:r>
+        <w:t xml:space="preserve"> </w:t>
+      </w:r>
+      <w:r>
+        <w:t xml:space="preserve">hidden</w:t>
+      </w:r>
+      <w:r>
+        <w:t xml:space="preserve"> </w:t>
+      </w:r>
+      <w:r>
+        <w:t xml:space="preserve">graves</w:t>
+      </w:r>
+      <w:r>
+        <w:t xml:space="preserve"> </w:t>
+      </w:r>
+      <w:r>
+        <w:t xml:space="preserve">between</w:t>
+      </w:r>
+      <w:r>
+        <w:t xml:space="preserve"> </w:t>
+      </w:r>
+      <w:r>
+        <w:t xml:space="preserve">2007</w:t>
+      </w:r>
+      <w:r>
+        <w:t xml:space="preserve"> </w:t>
+      </w:r>
+      <w:r>
+        <w:t xml:space="preserve">and</w:t>
+      </w:r>
+      <w:r>
+        <w:t xml:space="preserve"> </w:t>
+      </w:r>
+      <w:r>
+        <w:t xml:space="preserve">2019.</w:t>
+      </w:r>
+      <w:r>
+        <w:t xml:space="preserve"> </w:t>
+      </w:r>
+      <w:r>
+        <w:t xml:space="preserve">The</w:t>
+      </w:r>
+      <w:r>
+        <w:t xml:space="preserve"> </w:t>
+      </w:r>
+      <w:r>
+        <w:t xml:space="preserve">objective</w:t>
+      </w:r>
+      <w:r>
+        <w:t xml:space="preserve"> </w:t>
+      </w:r>
+      <w:r>
+        <w:t xml:space="preserve">is</w:t>
+      </w:r>
+      <w:r>
+        <w:t xml:space="preserve"> </w:t>
+      </w:r>
+      <w:r>
+        <w:t xml:space="preserve">to</w:t>
+      </w:r>
+      <w:r>
+        <w:t xml:space="preserve"> </w:t>
+      </w:r>
+      <w:r>
+        <w:t xml:space="preserve">extract</w:t>
+      </w:r>
+      <w:r>
+        <w:t xml:space="preserve"> </w:t>
+      </w:r>
+      <w:r>
+        <w:t xml:space="preserve">the</w:t>
+      </w:r>
+      <w:r>
+        <w:t xml:space="preserve"> </w:t>
+      </w:r>
+      <w:r>
+        <w:t xml:space="preserve">text</w:t>
+      </w:r>
+      <w:r>
+        <w:t xml:space="preserve"> </w:t>
+      </w:r>
+      <w:r>
+        <w:t xml:space="preserve">of</w:t>
+      </w:r>
+      <w:r>
+        <w:t xml:space="preserve"> </w:t>
+      </w:r>
+      <w:r>
+        <w:t xml:space="preserve">these</w:t>
+      </w:r>
+      <w:r>
+        <w:t xml:space="preserve"> </w:t>
+      </w:r>
+      <w:r>
+        <w:t xml:space="preserve">notes</w:t>
+      </w:r>
+      <w:r>
+        <w:t xml:space="preserve"> </w:t>
+      </w:r>
+      <w:r>
+        <w:t xml:space="preserve">and</w:t>
+      </w:r>
+      <w:r>
+        <w:t xml:space="preserve"> </w:t>
+      </w:r>
+      <w:r>
+        <w:t xml:space="preserve">identify</w:t>
+      </w:r>
+      <w:r>
+        <w:t xml:space="preserve"> </w:t>
+      </w:r>
+      <w:r>
+        <w:t xml:space="preserve">the</w:t>
+      </w:r>
+      <w:r>
+        <w:t xml:space="preserve"> </w:t>
+      </w:r>
+      <w:r>
+        <w:t xml:space="preserve">sites</w:t>
+      </w:r>
+      <w:r>
+        <w:t xml:space="preserve"> </w:t>
+      </w:r>
+      <w:r>
+        <w:t xml:space="preserve">where</w:t>
+      </w:r>
+      <w:r>
+        <w:t xml:space="preserve"> </w:t>
+      </w:r>
+      <w:r>
+        <w:t xml:space="preserve">the</w:t>
+      </w:r>
+      <w:r>
+        <w:t xml:space="preserve"> </w:t>
+      </w:r>
+      <w:r>
+        <w:t xml:space="preserve">graves</w:t>
+      </w:r>
+      <w:r>
+        <w:t xml:space="preserve"> </w:t>
+      </w:r>
+      <w:r>
+        <w:t xml:space="preserve">have</w:t>
+      </w:r>
+      <w:r>
+        <w:t xml:space="preserve"> </w:t>
+      </w:r>
+      <w:r>
+        <w:t xml:space="preserve">been</w:t>
+      </w:r>
+      <w:r>
+        <w:t xml:space="preserve"> </w:t>
+      </w:r>
+      <w:r>
+        <w:t xml:space="preserve">documented,</w:t>
+      </w:r>
+      <w:r>
+        <w:t xml:space="preserve"> </w:t>
+      </w:r>
+      <w:r>
+        <w:t xml:space="preserve">and</w:t>
+      </w:r>
+      <w:r>
+        <w:t xml:space="preserve"> </w:t>
+      </w:r>
+      <w:r>
+        <w:t xml:space="preserve">recognize</w:t>
+      </w:r>
+      <w:r>
+        <w:t xml:space="preserve"> </w:t>
+      </w:r>
+      <w:r>
+        <w:t xml:space="preserve">qualitative</w:t>
+      </w:r>
+      <w:r>
+        <w:t xml:space="preserve"> </w:t>
+      </w:r>
+      <w:r>
+        <w:t xml:space="preserve">differences</w:t>
+      </w:r>
+      <w:r>
+        <w:t xml:space="preserve"> </w:t>
+      </w:r>
+      <w:r>
+        <w:t xml:space="preserve">between</w:t>
+      </w:r>
+      <w:r>
+        <w:t xml:space="preserve"> </w:t>
+      </w:r>
+      <w:r>
+        <w:t xml:space="preserve">the</w:t>
+      </w:r>
+      <w:r>
+        <w:t xml:space="preserve"> </w:t>
+      </w:r>
+      <w:r>
+        <w:t xml:space="preserve">various</w:t>
+      </w:r>
+      <w:r>
+        <w:t xml:space="preserve"> </w:t>
+      </w:r>
+      <w:r>
+        <w:t xml:space="preserve">states</w:t>
+      </w:r>
+      <w:r>
+        <w:t xml:space="preserve"> </w:t>
+      </w:r>
+      <w:r>
+        <w:t xml:space="preserve">of</w:t>
+      </w:r>
+      <w:r>
+        <w:t xml:space="preserve"> </w:t>
+      </w:r>
+      <w:r>
+        <w:t xml:space="preserve">the</w:t>
+      </w:r>
+      <w:r>
+        <w:t xml:space="preserve"> </w:t>
+      </w:r>
+      <w:r>
+        <w:t xml:space="preserve">republic</w:t>
+      </w:r>
+      <w:r>
+        <w:t xml:space="preserve"> </w:t>
+      </w:r>
+      <w:r>
+        <w:t xml:space="preserve">that</w:t>
+      </w:r>
+      <w:r>
+        <w:t xml:space="preserve"> </w:t>
+      </w:r>
+      <w:r>
+        <w:t xml:space="preserve">have</w:t>
+      </w:r>
+      <w:r>
+        <w:t xml:space="preserve"> </w:t>
+      </w:r>
+      <w:r>
+        <w:t xml:space="preserve">had</w:t>
+      </w:r>
+      <w:r>
+        <w:t xml:space="preserve"> </w:t>
+      </w:r>
+      <w:r>
+        <w:t xml:space="preserve">reports.</w:t>
+      </w:r>
+      <w:r>
+        <w:t xml:space="preserve"> </w:t>
+      </w:r>
+      <w:r>
+        <w:t xml:space="preserve">A</w:t>
+      </w:r>
+      <w:r>
+        <w:t xml:space="preserve"> </w:t>
+      </w:r>
+      <w:r>
+        <w:t xml:space="preserve">new</w:t>
+      </w:r>
+      <w:r>
+        <w:t xml:space="preserve"> </w:t>
+      </w:r>
+      <w:r>
+        <w:t xml:space="preserve">route</w:t>
+      </w:r>
+      <w:r>
+        <w:t xml:space="preserve"> </w:t>
+      </w:r>
+      <w:r>
+        <w:t xml:space="preserve">is</w:t>
+      </w:r>
+      <w:r>
+        <w:t xml:space="preserve"> </w:t>
+      </w:r>
+      <w:r>
+        <w:t xml:space="preserve">proposed</w:t>
+      </w:r>
+      <w:r>
+        <w:t xml:space="preserve"> </w:t>
+      </w:r>
+      <w:r>
+        <w:t xml:space="preserve">to</w:t>
+      </w:r>
+      <w:r>
+        <w:t xml:space="preserve"> </w:t>
+      </w:r>
+      <w:r>
+        <w:t xml:space="preserve">analyze</w:t>
+      </w:r>
+      <w:r>
+        <w:t xml:space="preserve"> </w:t>
+      </w:r>
+      <w:r>
+        <w:t xml:space="preserve">information</w:t>
+      </w:r>
+      <w:r>
+        <w:t xml:space="preserve"> </w:t>
+      </w:r>
+      <w:r>
+        <w:t xml:space="preserve">that</w:t>
+      </w:r>
+      <w:r>
+        <w:t xml:space="preserve"> </w:t>
+      </w:r>
+      <w:r>
+        <w:t xml:space="preserve">contributes</w:t>
+      </w:r>
+      <w:r>
+        <w:t xml:space="preserve"> </w:t>
+      </w:r>
+      <w:r>
+        <w:t xml:space="preserve">to</w:t>
+      </w:r>
+      <w:r>
+        <w:t xml:space="preserve"> </w:t>
+      </w:r>
+      <w:r>
+        <w:t xml:space="preserve">context</w:t>
+      </w:r>
+      <w:r>
+        <w:t xml:space="preserve"> </w:t>
+      </w:r>
+      <w:r>
+        <w:t xml:space="preserve">studies</w:t>
+      </w:r>
+      <w:r>
+        <w:t xml:space="preserve"> </w:t>
+      </w:r>
+      <w:r>
+        <w:t xml:space="preserve">and</w:t>
+      </w:r>
+      <w:r>
+        <w:t xml:space="preserve"> </w:t>
+      </w:r>
+      <w:r>
+        <w:t xml:space="preserve">missing</w:t>
+      </w:r>
+      <w:r>
+        <w:t xml:space="preserve"> </w:t>
+      </w:r>
+      <w:r>
+        <w:t xml:space="preserve">persons’</w:t>
+      </w:r>
+      <w:r>
+        <w:t xml:space="preserve"> </w:t>
+      </w:r>
+      <w:r>
+        <w:t xml:space="preserve">search</w:t>
+      </w:r>
+      <w:r>
+        <w:t xml:space="preserve"> </w:t>
+      </w:r>
+      <w:r>
+        <w:t xml:space="preserve">processes.</w:t>
+      </w:r>
+      <w:r>
+        <w:t xml:space="preserve"> </w:t>
+      </w:r>
+      <w:r>
+        <w:rPr>
+          <w:b/>
+        </w:rPr>
+        <w:t xml:space="preserve">Keywords</w:t>
+      </w:r>
+      <w:r>
+        <w:t xml:space="preserve">:</w:t>
+      </w:r>
+      <w:r>
+        <w:t xml:space="preserve"> </w:t>
+      </w:r>
+      <w:r>
+        <w:t xml:space="preserve">Hidden</w:t>
+      </w:r>
+      <w:r>
+        <w:t xml:space="preserve"> </w:t>
+      </w:r>
+      <w:r>
+        <w:t xml:space="preserve">graves,</w:t>
+      </w:r>
+      <w:r>
+        <w:t xml:space="preserve"> </w:t>
+      </w:r>
+      <w:r>
+        <w:t xml:space="preserve">Text</w:t>
+      </w:r>
+      <w:r>
+        <w:t xml:space="preserve"> </w:t>
+      </w:r>
+      <w:r>
+        <w:t xml:space="preserve">Mining,</w:t>
+      </w:r>
+      <w:r>
+        <w:t xml:space="preserve"> </w:t>
+      </w:r>
+      <w:r>
+        <w:t xml:space="preserve">Press,</w:t>
+      </w:r>
+      <w:r>
+        <w:t xml:space="preserve"> </w:t>
+      </w:r>
+      <w:r>
+        <w:t xml:space="preserve">Mexico.</w:t>
+      </w:r>
+    </w:p>
+    <w:p>
+      <w:pPr>
+        <w:pStyle w:val="FirstParagraph"/>
+      </w:pPr>
+      <w:r>
+        <w:t xml:space="preserve">Glorario</w:t>
+      </w:r>
+    </w:p>
+    <w:p>
+      <w:pPr>
+        <w:pStyle w:val="BodyText"/>
+      </w:pPr>
+      <w:r>
+        <w:rPr>
+          <w:b/>
+        </w:rPr>
+        <w:t xml:space="preserve">Fosas clandestinas</w:t>
+      </w:r>
+      <w:r>
+        <w:t xml:space="preserve">: Sitio donde una o más personas fueron enterradas de forma anónima y/o ilegal.</w:t>
+      </w:r>
+    </w:p>
+    <w:p>
+      <w:pPr>
+        <w:pStyle w:val="BodyText"/>
+      </w:pPr>
+      <w:r>
+        <w:rPr>
+          <w:b/>
+        </w:rPr>
+        <w:t xml:space="preserve">Minería de textos</w:t>
+      </w:r>
+      <w:r>
+        <w:t xml:space="preserve">: Técnica proveniente de la ciencia de datos que conjunta la estadística, el aprendizaje de máquina (machine learning) y la lingüistica computacional para procesar, limpiar e identificar patrones de datos no estructurdos en forma de texto.</w:t>
+      </w:r>
     </w:p>
     <w:p>
       <w:pPr>
@@ -1398,7 +2268,7 @@
         <w:pStyle w:val="BodyText"/>
       </w:pPr>
       <w:r>
-        <w:t xml:space="preserve">A pesar de la escala de los hallazgos de fosas, existen tres retos alrededor del fenómeno que deben ser atendidos para lograr implementar políticas públicas adecuadas en materia de búsqueda, exhumación e identificación de personas: 1) estimar la verdadera magnitud del problema; 2) superar los problemas de intercambio de información e identificación de cuerpos de personas que permancen sin identificar y; 3) conocer los patrones cuantitativos y cualitativos de los hallazgos de fosas que nos permitan generar nuevas búsquedas.</w:t>
+        <w:t xml:space="preserve">A pesar de la escala de los hallazgos de fosas, existen tres retos alrededor del fenómeno que deben ser atendidos para lograr implementar políticas públicas adecuadas en materia de búsqueda, exhumación e identificación de personas: 1) conocer la magnitud del problema; 2) superar los problemas de intercambio de información e identificación de cuerpos de personas que permancen sin identificar y; 3) conocer los patrones cuantitativos y cualitativos de los hallazgos de fosas que nos permitan generar nuevas búsquedas.</w:t>
       </w:r>
     </w:p>
     <w:p>
@@ -1424,7 +2294,7 @@
         <w:pStyle w:val="FirstParagraph"/>
       </w:pPr>
       <w:r>
-        <w:t xml:space="preserve">Los hallazgos de fosas clandestinas han sido registrados y observados en México por fuentes oficiales, prensa escrita nacional y local, así como por colectivos de familiares en búsqueda. Esta información cuenta con características específicas y se ve condicionada por la capacidad política, económica o geográfica que tienen los actores para documentarla [</w:t>
+        <w:t xml:space="preserve">Los hallazgos de fosas clandestinas han sido registrados y observados en México por fuentes oficiales, prensa escrita nacional y local, así como por colectivos de familiares en búsqueda. Esta información cuenta con características específicas y se ve condicionada por el contexto de violencia y la capacidad política, económica o geográfica que tienen los actores para documentarla [</w:t>
       </w:r>
       <w:r>
         <w:rPr>
@@ -1459,7 +2329,7 @@
         <w:t xml:space="preserve">6</w:t>
       </w:r>
       <w:r>
-        <w:t xml:space="preserve">]. A pesar de esto, las fuentes contienen información que es valiosa porque nos permiten conocer los hechos y el contexto bajo el que se desarrolla esta violencia.</w:t>
+        <w:t xml:space="preserve">]. Es decir, no podemos hacer inferencias sobre la población, ya que los procesos de generación de estos datos impide que todas las personas que han desaparecido, o todos los hallagos de fosas sean registrados. A pesar de esto, las fuentes contienen información que es valiosa porque nos permiten conocer los hechos y el contexto bajo el que se desarrolla esta violencia.</w:t>
       </w:r>
     </w:p>
     <w:p>
@@ -1669,7 +2539,7 @@
         <w:t xml:space="preserve">2</w:t>
       </w:r>
       <w:r>
-        <w:t xml:space="preserve">]. Cada uno de los sitios tuvo por lo menos un reporte prensa, sin embargo, existen hallazgos donde podían existir más de diez reportes, dada la atención mediática de los hechos.[^1] Lo anterior permitió tener una cantidad suficiente de texto con la que se exploró de manera preliminar, la posibilidad de extraer información cualitativa sobre las caracerísticas de las fosas que son observadas por la prensa.</w:t>
+        <w:t xml:space="preserve">]. Cada uno de los sitios tuvo por lo menos un reporte prensa, sin embargo, existen hallazgos donde podían existir más de diez reportes, dada la atención mediática de los hechos. Lo anterior permitió tener una cantidad suficiente de texto con la que se exploró de manera preliminar, la posibilidad de extraer información cualitativa sobre las caracerísticas de las fosas que son observadas por la prensa.</w:t>
       </w:r>
       <w:r>
         <w:rPr>

</xml_diff>